<commit_message>
Added .txt files and latest minutes
</commit_message>
<xml_diff>
--- a/man/minutes/2014-10-14 Minutes.docx
+++ b/man/minutes/2014-10-14 Minutes.docx
@@ -9,7 +9,10 @@
     </w:p>
     <w:p>
       <w:r>
-        <w:t xml:space="preserve">Meeting: Meeting 1 </w:t>
+        <w:t>Meeting: Meeting 2</w:t>
+      </w:r>
+      <w:r>
+        <w:t xml:space="preserve"> </w:t>
       </w:r>
     </w:p>
     <w:p>
@@ -46,10 +49,7 @@
       </w:r>
       <w:proofErr w:type="spellEnd"/>
       <w:r>
-        <w:t>, James Elliott, Michael Kitchen</w:t>
-      </w:r>
-      <w:r>
-        <w:t xml:space="preserve">, </w:t>
+        <w:t xml:space="preserve">, James Elliott, Michael Kitchen, </w:t>
       </w:r>
       <w:proofErr w:type="spellStart"/>
       <w:r>
@@ -70,18 +70,12 @@
     </w:p>
     <w:p>
       <w:r>
-        <w:t xml:space="preserve">Persons absent: </w:t>
-      </w:r>
-      <w:r>
-        <w:t>N/A</w:t>
-      </w:r>
-    </w:p>
-    <w:p>
-      <w:r>
-        <w:t xml:space="preserve">Place and date of meeting: </w:t>
-      </w:r>
-      <w:r>
-        <w:t>C165, 14</w:t>
+        <w:t>Persons absent: N/A</w:t>
+      </w:r>
+    </w:p>
+    <w:p>
+      <w:r>
+        <w:t>Place and date of meeting: C165, 14</w:t>
       </w:r>
       <w:r>
         <w:rPr>
@@ -119,121 +113,124 @@
     </w:p>
     <w:p>
       <w:r>
-        <w:t>Version: 1.0</w:t>
-      </w:r>
-    </w:p>
-    <w:p>
-      <w:pPr>
-        <w:rPr>
-          <w:i/>
-        </w:rPr>
-      </w:pPr>
-      <w:r>
-        <w:rPr>
-          <w:i/>
-        </w:rPr>
-        <w:t>Matters Arising</w:t>
-      </w:r>
-    </w:p>
-    <w:p>
-      <w:pPr>
-        <w:rPr>
-          <w:b/>
-        </w:rPr>
-      </w:pPr>
-      <w:r>
-        <w:rPr>
-          <w:b/>
-        </w:rPr>
-        <w:t>Group roles</w:t>
-      </w:r>
-    </w:p>
-    <w:p>
-      <w:r>
-        <w:t>Group Leader – Jack Harding</w:t>
-      </w:r>
-    </w:p>
-    <w:p>
-      <w:r>
-        <w:t xml:space="preserve">Deputy Leader – Jordan </w:t>
-      </w:r>
-      <w:proofErr w:type="spellStart"/>
-      <w:r>
-        <w:t>Springett</w:t>
-      </w:r>
-      <w:proofErr w:type="spellEnd"/>
-    </w:p>
-    <w:p>
-      <w:r>
-        <w:t>QA Manager – Steve Norwood</w:t>
-      </w:r>
-    </w:p>
-    <w:p>
-      <w:r>
-        <w:t xml:space="preserve">Deputy QA – </w:t>
-      </w:r>
-      <w:proofErr w:type="spellStart"/>
-      <w:r>
-        <w:t>Anand</w:t>
-      </w:r>
-      <w:proofErr w:type="spellEnd"/>
-      <w:r>
-        <w:t xml:space="preserve"> Gill</w:t>
-      </w:r>
-    </w:p>
-    <w:p>
-      <w:r>
-        <w:rPr>
-          <w:b/>
-        </w:rPr>
-        <w:t>GitHub</w:t>
-      </w:r>
-    </w:p>
-    <w:p>
-      <w:r>
-        <w:t>Jordan has set up a git organisation for everyone to join, and people should do so. Minutes shall also be posted in the GitHub repo</w:t>
-      </w:r>
-    </w:p>
-    <w:p>
-      <w:r>
-        <w:t>Action: all</w:t>
-      </w:r>
-    </w:p>
-    <w:p>
-      <w:pPr>
-        <w:rPr>
-          <w:i/>
-        </w:rPr>
-      </w:pPr>
-      <w:r>
-        <w:rPr>
-          <w:i/>
-        </w:rPr>
-        <w:t>New Business</w:t>
-      </w:r>
-    </w:p>
-    <w:p>
-      <w:r>
-        <w:rPr>
-          <w:b/>
-        </w:rPr>
-        <w:t>Team Assignments</w:t>
-      </w:r>
-    </w:p>
-    <w:p>
-      <w:r>
-        <w:t>General team allocation for different sections of the specification. Roles will be switched around accordingly as the project progresses.</w:t>
-      </w:r>
-      <w:r>
-        <w:t xml:space="preserve"> Teams will begin on looking at things to work towards for the project plan deliverable. More discussion next meeting (Friday)</w:t>
+        <w:t>Version: 1.1</w:t>
       </w:r>
       <w:bookmarkStart w:id="0" w:name="_GoBack"/>
       <w:bookmarkEnd w:id="0"/>
     </w:p>
     <w:p>
+      <w:pPr>
+        <w:rPr>
+          <w:i/>
+        </w:rPr>
+      </w:pPr>
+      <w:r>
+        <w:rPr>
+          <w:i/>
+        </w:rPr>
+        <w:t>Matters Arising</w:t>
+      </w:r>
+    </w:p>
+    <w:p>
+      <w:pPr>
+        <w:rPr>
+          <w:b/>
+        </w:rPr>
+      </w:pPr>
+      <w:r>
+        <w:rPr>
+          <w:b/>
+        </w:rPr>
+        <w:t>Group roles</w:t>
+      </w:r>
+    </w:p>
+    <w:p>
+      <w:r>
+        <w:t>Group Leader – Jack Harding</w:t>
+      </w:r>
+    </w:p>
+    <w:p>
+      <w:r>
+        <w:t xml:space="preserve">Deputy Leader – Jordan </w:t>
+      </w:r>
+      <w:proofErr w:type="spellStart"/>
+      <w:r>
+        <w:t>Springett</w:t>
+      </w:r>
+      <w:proofErr w:type="spellEnd"/>
+    </w:p>
+    <w:p>
+      <w:r>
+        <w:t>QA Manager – Steve Norwood</w:t>
+      </w:r>
+    </w:p>
+    <w:p>
+      <w:r>
+        <w:t xml:space="preserve">Deputy QA – </w:t>
+      </w:r>
+      <w:proofErr w:type="spellStart"/>
+      <w:r>
+        <w:t>Anand</w:t>
+      </w:r>
+      <w:proofErr w:type="spellEnd"/>
+      <w:r>
+        <w:t xml:space="preserve"> Gill</w:t>
+      </w:r>
+    </w:p>
+    <w:p>
+      <w:r>
+        <w:rPr>
+          <w:b/>
+        </w:rPr>
+        <w:t>GitHub</w:t>
+      </w:r>
+    </w:p>
+    <w:p>
+      <w:r>
+        <w:t>Jordan has set up a git organisation for everyone to join, and people should do so. Minutes shall also be posted in the GitHub repo</w:t>
+      </w:r>
+    </w:p>
+    <w:p>
+      <w:r>
+        <w:t>Action: all</w:t>
+      </w:r>
+    </w:p>
+    <w:p>
+      <w:pPr>
+        <w:rPr>
+          <w:i/>
+        </w:rPr>
+      </w:pPr>
+      <w:r>
+        <w:rPr>
+          <w:i/>
+        </w:rPr>
+        <w:t>New Business</w:t>
+      </w:r>
+    </w:p>
+    <w:p>
+      <w:r>
+        <w:rPr>
+          <w:b/>
+        </w:rPr>
+        <w:t>Team Assignments</w:t>
+      </w:r>
+    </w:p>
+    <w:p>
+      <w:r>
+        <w:t>General team allocation for different sections of the specification. Roles will be switched around accordingly as the project progresses.</w:t>
+      </w:r>
+      <w:r>
+        <w:t xml:space="preserve"> Teams will begin on looking at things to work towards for the project plan deliverable. More discussion next meeting (Friday)</w:t>
+      </w:r>
+    </w:p>
+    <w:p>
       <w:r>
         <w:t>Android: Michael, James Beech, Steve</w:t>
       </w:r>
+      <w:r>
+        <w:t>, Luke</w:t>
+      </w:r>
     </w:p>
     <w:p>
       <w:r>
@@ -269,6 +266,29 @@
     <w:p>
       <w:r>
         <w:t>None</w:t>
+      </w:r>
+    </w:p>
+    <w:p/>
+    <w:p>
+      <w:proofErr w:type="spellStart"/>
+      <w:r>
+        <w:t>Change</w:t>
+      </w:r>
+      <w:r>
+        <w:t>log</w:t>
+      </w:r>
+      <w:proofErr w:type="spellEnd"/>
+      <w:r>
+        <w:t xml:space="preserve"> v1.1: Added Luke to Android team and fixed meeting number. Signed:</w:t>
+      </w:r>
+      <w:r>
+        <w:t xml:space="preserve"> </w:t>
+      </w:r>
+      <w:r>
+        <w:t>s</w:t>
+      </w:r>
+      <w:r>
+        <w:t>jn3</w:t>
       </w:r>
     </w:p>
     <w:sectPr>

</xml_diff>